<commit_message>
Update files and upload PowerPoint presentation
</commit_message>
<xml_diff>
--- a/UAGC_Course_Work/CST499/Final/SRS_Document.docx
+++ b/UAGC_Course_Work/CST499/Final/SRS_Document.docx
@@ -127,13 +127,8 @@
         <w:t xml:space="preserve">Doctor </w:t>
       </w:r>
       <w:r>
-        <w:t xml:space="preserve">Amr </w:t>
-      </w:r>
-      <w:proofErr w:type="spellStart"/>
-      <w:r>
-        <w:t>Elchouemi</w:t>
-      </w:r>
-      <w:proofErr w:type="spellEnd"/>
+        <w:t>Amr Elchouemi</w:t>
+      </w:r>
     </w:p>
     <w:p>
       <w:pPr>
@@ -2441,21 +2436,7 @@
         <w:rPr>
           <w:rFonts w:ascii="Times New Roman" w:hAnsi="Times New Roman"/>
         </w:rPr>
-        <w:t xml:space="preserve">. The functional requirements consist of the technical features and behaviors that will allow the website system to operate. The non-functional requirements are the non-mandatory functions and behaviors of the system that focus on efficiency over necessity (Functional vs. </w:t>
-      </w:r>
-      <w:proofErr w:type="spellStart"/>
-      <w:r>
-        <w:rPr>
-          <w:rFonts w:ascii="Times New Roman" w:hAnsi="Times New Roman"/>
-        </w:rPr>
-        <w:t>Nonfuntional</w:t>
-      </w:r>
-      <w:proofErr w:type="spellEnd"/>
-      <w:r>
-        <w:rPr>
-          <w:rFonts w:ascii="Times New Roman" w:hAnsi="Times New Roman"/>
-        </w:rPr>
-        <w:t xml:space="preserve"> Requirements (with Examples), n.d.). Details of the functional requirements include design layout, specific product search behaviors, payment integration, </w:t>
+        <w:t xml:space="preserve">. The functional requirements consist of the technical features and behaviors that will allow the website system to operate. The non-functional requirements are the non-mandatory functions and behaviors of the system that focus on efficiency over necessity (Functional vs. Nonfuntional Requirements (with Examples), n.d.). Details of the functional requirements include design layout, specific product search behaviors, payment integration, </w:t>
       </w:r>
       <w:r>
         <w:rPr>
@@ -2650,19 +2631,11 @@
         </w:rPr>
         <w:t>(</w:t>
       </w:r>
-      <w:proofErr w:type="spellStart"/>
-      <w:r>
-        <w:rPr>
-          <w:rFonts w:ascii="Times New Roman" w:hAnsi="Times New Roman"/>
-        </w:rPr>
-        <w:t>Cherednichenko</w:t>
-      </w:r>
-      <w:proofErr w:type="spellEnd"/>
-      <w:r>
-        <w:rPr>
-          <w:rFonts w:ascii="Times New Roman" w:hAnsi="Times New Roman"/>
-        </w:rPr>
-        <w:t>, 2021</w:t>
+      <w:r>
+        <w:rPr>
+          <w:rFonts w:ascii="Times New Roman" w:hAnsi="Times New Roman"/>
+        </w:rPr>
+        <w:t>Cherednichenko, 2021</w:t>
       </w:r>
       <w:r>
         <w:rPr>
@@ -2800,7 +2773,6 @@
           <w:szCs w:val="22"/>
         </w:rPr>
       </w:pPr>
-      <w:proofErr w:type="spellStart"/>
       <w:r>
         <w:rPr>
           <w:rFonts w:cs="Calibri"/>
@@ -2808,17 +2780,7 @@
           <w:sz w:val="22"/>
           <w:szCs w:val="22"/>
         </w:rPr>
-        <w:t>Cherednichenko</w:t>
-      </w:r>
-      <w:proofErr w:type="spellEnd"/>
-      <w:r>
-        <w:rPr>
-          <w:rFonts w:cs="Calibri"/>
-          <w:color w:val="000000"/>
-          <w:sz w:val="22"/>
-          <w:szCs w:val="22"/>
-        </w:rPr>
-        <w:t xml:space="preserve">, S. (2021, November 5). </w:t>
+        <w:t xml:space="preserve">Cherednichenko, S. (2021, November 5). </w:t>
       </w:r>
       <w:r>
         <w:rPr>
@@ -2838,27 +2800,7 @@
           <w:sz w:val="22"/>
           <w:szCs w:val="22"/>
         </w:rPr>
-        <w:t xml:space="preserve">. </w:t>
-      </w:r>
-      <w:proofErr w:type="spellStart"/>
-      <w:r>
-        <w:rPr>
-          <w:rFonts w:cs="Calibri"/>
-          <w:color w:val="000000"/>
-          <w:sz w:val="22"/>
-          <w:szCs w:val="22"/>
-        </w:rPr>
-        <w:t>Mobindustry</w:t>
-      </w:r>
-      <w:proofErr w:type="spellEnd"/>
-      <w:r>
-        <w:rPr>
-          <w:rFonts w:cs="Calibri"/>
-          <w:color w:val="000000"/>
-          <w:sz w:val="22"/>
-          <w:szCs w:val="22"/>
-        </w:rPr>
-        <w:t>. https://medium.com/mobindustry/stakeholders-in-the-software-development-process-identifying-and-distributing-responsibilities-637a4b3c2672</w:t>
+        <w:t>. Mobindustry. https://medium.com/mobindustry/stakeholders-in-the-software-development-process-identifying-and-distributing-responsibilities-637a4b3c2672</w:t>
       </w:r>
     </w:p>
     <w:p>
@@ -2962,14 +2904,12 @@
         </w:rPr>
         <w:t xml:space="preserve">database server that will contain all user information, course information, and registration data. Users will use common web browsers, such as Chrome, </w:t>
       </w:r>
-      <w:proofErr w:type="spellStart"/>
       <w:r>
         <w:rPr>
           <w:rFonts w:ascii="Times New Roman" w:hAnsi="Times New Roman"/>
         </w:rPr>
         <w:t>FireFox</w:t>
       </w:r>
-      <w:proofErr w:type="spellEnd"/>
       <w:r>
         <w:rPr>
           <w:rFonts w:ascii="Times New Roman" w:hAnsi="Times New Roman"/>
@@ -3076,13 +3016,31 @@
         <w:rPr>
           <w:rFonts w:ascii="Times New Roman" w:hAnsi="Times New Roman"/>
         </w:rPr>
+        <w:t xml:space="preserve">user </w:t>
+      </w:r>
+      <w:r>
+        <w:rPr>
+          <w:rFonts w:ascii="Times New Roman" w:hAnsi="Times New Roman"/>
+        </w:rPr>
         <w:t>must have a</w:t>
       </w:r>
       <w:r>
         <w:rPr>
           <w:rFonts w:ascii="Times New Roman" w:hAnsi="Times New Roman"/>
         </w:rPr>
-        <w:t xml:space="preserve"> unique ID associated with a password. The two users </w:t>
+        <w:t xml:space="preserve"> unique ID associated with a password. </w:t>
+      </w:r>
+      <w:r>
+        <w:rPr>
+          <w:rFonts w:ascii="Times New Roman" w:hAnsi="Times New Roman"/>
+        </w:rPr>
+        <w:t>No</w:t>
+      </w:r>
+      <w:r>
+        <w:rPr>
+          <w:rFonts w:ascii="Times New Roman" w:hAnsi="Times New Roman"/>
+        </w:rPr>
+        <w:t xml:space="preserve"> two users </w:t>
       </w:r>
       <w:r>
         <w:rPr>
@@ -3160,7 +3118,19 @@
         <w:rPr>
           <w:rFonts w:ascii="Times New Roman" w:hAnsi="Times New Roman"/>
         </w:rPr>
-        <w:t>Log in</w:t>
+        <w:t>Log</w:t>
+      </w:r>
+      <w:r>
+        <w:rPr>
+          <w:rFonts w:ascii="Times New Roman" w:hAnsi="Times New Roman"/>
+        </w:rPr>
+        <w:t>ging</w:t>
+      </w:r>
+      <w:r>
+        <w:rPr>
+          <w:rFonts w:ascii="Times New Roman" w:hAnsi="Times New Roman"/>
+        </w:rPr>
+        <w:t xml:space="preserve"> in</w:t>
       </w:r>
       <w:r>
         <w:rPr>
@@ -3244,13 +3214,19 @@
         <w:rPr>
           <w:rFonts w:ascii="Times New Roman" w:hAnsi="Times New Roman"/>
         </w:rPr>
-        <w:t>, and F</w:t>
+        <w:t>, F</w:t>
       </w:r>
       <w:r>
         <w:rPr>
           <w:rFonts w:ascii="Times New Roman" w:hAnsi="Times New Roman"/>
         </w:rPr>
         <w:t>all</w:t>
+      </w:r>
+      <w:r>
+        <w:rPr>
+          <w:rFonts w:ascii="Times New Roman" w:hAnsi="Times New Roman"/>
+        </w:rPr>
+        <w:t>, and Winter</w:t>
       </w:r>
       <w:r>
         <w:rPr>
@@ -3582,14 +3558,12 @@
           <w:rFonts w:ascii="Times New Roman" w:hAnsi="Times New Roman"/>
         </w:rPr>
       </w:pPr>
-      <w:proofErr w:type="spellStart"/>
       <w:r>
         <w:rPr>
           <w:rFonts w:ascii="Times New Roman" w:hAnsi="Times New Roman"/>
         </w:rPr>
         <w:t>dbConnect</w:t>
       </w:r>
-      <w:proofErr w:type="spellEnd"/>
       <w:r>
         <w:rPr>
           <w:rFonts w:ascii="Times New Roman" w:hAnsi="Times New Roman"/>
@@ -3632,7 +3606,6 @@
           <w:rFonts w:ascii="Times New Roman" w:hAnsi="Times New Roman"/>
         </w:rPr>
       </w:pPr>
-      <w:proofErr w:type="spellStart"/>
       <w:r>
         <w:rPr>
           <w:rFonts w:ascii="Times New Roman" w:hAnsi="Times New Roman"/>
@@ -3651,7 +3624,6 @@
         </w:rPr>
         <w:t>er</w:t>
       </w:r>
-      <w:proofErr w:type="spellEnd"/>
       <w:r>
         <w:rPr>
           <w:rFonts w:ascii="Times New Roman" w:hAnsi="Times New Roman"/>
@@ -3694,7 +3666,6 @@
           <w:rFonts w:ascii="Times New Roman" w:hAnsi="Times New Roman"/>
         </w:rPr>
       </w:pPr>
-      <w:proofErr w:type="spellStart"/>
       <w:r>
         <w:rPr>
           <w:rFonts w:ascii="Times New Roman" w:hAnsi="Times New Roman"/>
@@ -3705,14 +3676,7 @@
         <w:rPr>
           <w:rFonts w:ascii="Times New Roman" w:hAnsi="Times New Roman"/>
         </w:rPr>
-        <w:t>ogin</w:t>
-      </w:r>
-      <w:proofErr w:type="spellEnd"/>
-      <w:r>
-        <w:rPr>
-          <w:rFonts w:ascii="Times New Roman" w:hAnsi="Times New Roman"/>
-        </w:rPr>
-        <w:t>()</w:t>
+        <w:t>ogin()</w:t>
       </w:r>
       <w:r>
         <w:rPr>
@@ -3774,14 +3738,12 @@
           <w:rFonts w:ascii="Times New Roman" w:hAnsi="Times New Roman"/>
         </w:rPr>
       </w:pPr>
-      <w:proofErr w:type="spellStart"/>
       <w:r>
         <w:rPr>
           <w:rFonts w:ascii="Times New Roman" w:hAnsi="Times New Roman"/>
         </w:rPr>
         <w:t>courseRegister</w:t>
       </w:r>
-      <w:proofErr w:type="spellEnd"/>
       <w:r>
         <w:rPr>
           <w:rFonts w:ascii="Times New Roman" w:hAnsi="Times New Roman"/>
@@ -3919,19 +3881,11 @@
         </w:rPr>
         <w:t>lifecycle (</w:t>
       </w:r>
-      <w:proofErr w:type="spellStart"/>
-      <w:r>
-        <w:rPr>
-          <w:rFonts w:ascii="Times New Roman" w:hAnsi="Times New Roman"/>
-        </w:rPr>
-        <w:t>Tsui</w:t>
-      </w:r>
-      <w:proofErr w:type="spellEnd"/>
-      <w:r>
-        <w:rPr>
-          <w:rFonts w:ascii="Times New Roman" w:hAnsi="Times New Roman"/>
-        </w:rPr>
-        <w:t>, Karam, &amp; Bernal</w:t>
+      <w:r>
+        <w:rPr>
+          <w:rFonts w:ascii="Times New Roman" w:hAnsi="Times New Roman"/>
+        </w:rPr>
+        <w:t>Tsui, Karam, &amp; Bernal</w:t>
       </w:r>
       <w:r>
         <w:rPr>
@@ -4648,23 +4602,13 @@
           <w:szCs w:val="27"/>
         </w:rPr>
       </w:pPr>
-      <w:proofErr w:type="spellStart"/>
       <w:r>
         <w:rPr>
           <w:rFonts w:cs="Calibri"/>
           <w:color w:val="000000"/>
           <w:szCs w:val="27"/>
         </w:rPr>
-        <w:t>Cherednichenko</w:t>
-      </w:r>
-      <w:proofErr w:type="spellEnd"/>
-      <w:r>
-        <w:rPr>
-          <w:rFonts w:cs="Calibri"/>
-          <w:color w:val="000000"/>
-          <w:szCs w:val="27"/>
-        </w:rPr>
-        <w:t xml:space="preserve">, S. (2021, November 5). </w:t>
+        <w:t xml:space="preserve">Cherednichenko, S. (2021, November 5). </w:t>
       </w:r>
       <w:r>
         <w:rPr>
@@ -4682,25 +4626,7 @@
           <w:color w:val="000000"/>
           <w:szCs w:val="27"/>
         </w:rPr>
-        <w:t xml:space="preserve">. </w:t>
-      </w:r>
-      <w:proofErr w:type="spellStart"/>
-      <w:r>
-        <w:rPr>
-          <w:rFonts w:cs="Calibri"/>
-          <w:color w:val="000000"/>
-          <w:szCs w:val="27"/>
-        </w:rPr>
-        <w:t>Mobindustry</w:t>
-      </w:r>
-      <w:proofErr w:type="spellEnd"/>
-      <w:r>
-        <w:rPr>
-          <w:rFonts w:cs="Calibri"/>
-          <w:color w:val="000000"/>
-          <w:szCs w:val="27"/>
-        </w:rPr>
-        <w:t xml:space="preserve">. </w:t>
+        <w:t xml:space="preserve">. Mobindustry. </w:t>
       </w:r>
       <w:r>
         <w:rPr>
@@ -4766,13 +4692,8 @@
           <w:szCs w:val="27"/>
         </w:rPr>
       </w:pPr>
-      <w:proofErr w:type="spellStart"/>
-      <w:r>
-        <w:t>Tsui</w:t>
-      </w:r>
-      <w:proofErr w:type="spellEnd"/>
-      <w:r>
-        <w:t xml:space="preserve">, F., Karam, O., &amp; Bernal, B. (2018). </w:t>
+      <w:r>
+        <w:t xml:space="preserve">Tsui, F., Karam, O., &amp; Bernal, B. (2018). </w:t>
       </w:r>
       <w:r>
         <w:rPr>
@@ -4830,15 +4751,7 @@
       <w:jc w:val="center"/>
     </w:pPr>
     <w:r>
-      <w:t xml:space="preserve">Copyright © 1999 by Karl E. </w:t>
-    </w:r>
-    <w:proofErr w:type="spellStart"/>
-    <w:r>
-      <w:t>Wiegers</w:t>
-    </w:r>
-    <w:proofErr w:type="spellEnd"/>
-    <w:r>
-      <w:t>. Permission is granted to use, modify, and distribute this document.</w:t>
+      <w:t>Copyright © 1999 by Karl E. Wiegers. Permission is granted to use, modify, and distribute this document.</w:t>
     </w:r>
   </w:p>
 </w:ftr>

</xml_diff>